<commit_message>
minor change on r4
</commit_message>
<xml_diff>
--- a/doc/立项建议书.docx
+++ b/doc/立项建议书.docx
@@ -1623,7 +1623,7 @@
         <w:spacing w:line="360" w:lineRule="auto"/>
         <w:outlineLvl w:val="1"/>
         <w:rPr>
-          <w:rFonts w:ascii="Arial Unicode MS" w:eastAsia="PMingLiU" w:hAnsi="Arial Unicode MS" w:hint="eastAsia"/>
+          <w:rFonts w:ascii="Arial Unicode MS" w:eastAsia="PMingLiU" w:hAnsi="Arial Unicode MS"/>
           <w:color w:val="000000"/>
           <w:u w:color="000000"/>
           <w:lang w:val="zh-TW" w:eastAsia="zh-TW"/>
@@ -1646,7 +1646,7 @@
         <w:spacing w:line="360" w:lineRule="auto"/>
         <w:outlineLvl w:val="1"/>
         <w:rPr>
-          <w:rFonts w:ascii="Arial Unicode MS" w:eastAsia="PMingLiU" w:hAnsi="Arial Unicode MS" w:hint="eastAsia"/>
+          <w:rFonts w:ascii="Arial Unicode MS" w:eastAsia="PMingLiU" w:hAnsi="Arial Unicode MS"/>
           <w:color w:val="000000"/>
           <w:u w:color="000000"/>
           <w:lang w:val="zh-TW" w:eastAsia="zh-TW"/>
@@ -4899,8 +4899,19 @@
           <w:szCs w:val="24"/>
           <w:lang w:val="zh-TW" w:eastAsia="zh-TW"/>
         </w:rPr>
-        <w:t>管理，prometheus监控，grafana可视化及自动报警功能</w:t>
-      </w:r>
+        <w:t>管理，</w:t>
+      </w:r>
+      <w:r>
+        <w:rPr>
+          <w:rFonts w:asciiTheme="minorEastAsia" w:eastAsiaTheme="minorEastAsia" w:hAnsiTheme="minorEastAsia" w:hint="eastAsia"/>
+          <w:sz w:val="24"/>
+          <w:szCs w:val="24"/>
+          <w:lang w:val="zh-TW" w:eastAsia="zh-TW"/>
+        </w:rPr>
+        <w:t>服务监控，日志管理，自动报警</w:t>
+      </w:r>
+      <w:bookmarkStart w:id="1" w:name="_GoBack"/>
+      <w:bookmarkEnd w:id="1"/>
     </w:p>
     <w:bookmarkEnd w:id="0"/>
     <w:p>
@@ -4963,8 +4974,6 @@
         </w:rPr>
         <w:t>项目验收时至少应交付以下成果：</w:t>
       </w:r>
-      <w:bookmarkStart w:id="1" w:name="_GoBack"/>
-      <w:bookmarkEnd w:id="1"/>
     </w:p>
     <w:p>
       <w:pPr>
@@ -5326,6 +5335,9 @@
   <w:p>
     <w:pPr>
       <w:pStyle w:val="a4"/>
+      <w:rPr>
+        <w:rFonts w:hint="eastAsia"/>
+      </w:rPr>
     </w:pPr>
   </w:p>
 </w:ftr>
@@ -5355,6 +5367,9 @@
   <w:p>
     <w:pPr>
       <w:pStyle w:val="a4"/>
+      <w:rPr>
+        <w:rFonts w:hint="eastAsia"/>
+      </w:rPr>
     </w:pPr>
   </w:p>
 </w:hdr>
@@ -5365,6 +5380,9 @@
   <w:p>
     <w:pPr>
       <w:pStyle w:val="a4"/>
+      <w:rPr>
+        <w:rFonts w:hint="eastAsia"/>
+      </w:rPr>
     </w:pPr>
   </w:p>
 </w:hdr>
@@ -6021,7 +6039,7 @@
   <w:num w:numId="3">
     <w:abstractNumId w:val="1"/>
     <w:lvlOverride w:ilvl="0">
-      <w:lvl w:ilvl="0" w:tplc="9E5E1614">
+      <w:lvl w:ilvl="0" w:tplc="64628C2A">
         <w:start w:val="1"/>
         <w:numFmt w:val="ideographDigital"/>
         <w:lvlText w:val="%1."/>
@@ -6051,7 +6069,7 @@
       </w:lvl>
     </w:lvlOverride>
     <w:lvlOverride w:ilvl="1">
-      <w:lvl w:ilvl="1" w:tplc="4F04B9FE">
+      <w:lvl w:ilvl="1" w:tplc="C736005E">
         <w:start w:val="1"/>
         <w:numFmt w:val="lowerLetter"/>
         <w:lvlText w:val="%2)"/>
@@ -6082,7 +6100,7 @@
       </w:lvl>
     </w:lvlOverride>
     <w:lvlOverride w:ilvl="2">
-      <w:lvl w:ilvl="2" w:tplc="D6EA5CA0">
+      <w:lvl w:ilvl="2" w:tplc="6A9A111A">
         <w:start w:val="1"/>
         <w:numFmt w:val="lowerRoman"/>
         <w:suff w:val="nothing"/>
@@ -6113,7 +6131,7 @@
       </w:lvl>
     </w:lvlOverride>
     <w:lvlOverride w:ilvl="3">
-      <w:lvl w:ilvl="3" w:tplc="EB64EFFE">
+      <w:lvl w:ilvl="3" w:tplc="90DAA20E">
         <w:start w:val="1"/>
         <w:numFmt w:val="decimal"/>
         <w:lvlText w:val="%4."/>
@@ -6144,7 +6162,7 @@
       </w:lvl>
     </w:lvlOverride>
     <w:lvlOverride w:ilvl="4">
-      <w:lvl w:ilvl="4" w:tplc="8A88F2B4">
+      <w:lvl w:ilvl="4" w:tplc="7EB2DA8A">
         <w:start w:val="1"/>
         <w:numFmt w:val="lowerLetter"/>
         <w:lvlText w:val="%5)"/>
@@ -6175,7 +6193,7 @@
       </w:lvl>
     </w:lvlOverride>
     <w:lvlOverride w:ilvl="5">
-      <w:lvl w:ilvl="5" w:tplc="66FEBC86">
+      <w:lvl w:ilvl="5" w:tplc="7DC0AF1C">
         <w:start w:val="1"/>
         <w:numFmt w:val="lowerRoman"/>
         <w:suff w:val="nothing"/>
@@ -6206,7 +6224,7 @@
       </w:lvl>
     </w:lvlOverride>
     <w:lvlOverride w:ilvl="6">
-      <w:lvl w:ilvl="6" w:tplc="0B8A1C36">
+      <w:lvl w:ilvl="6" w:tplc="51F6ACC0">
         <w:start w:val="1"/>
         <w:numFmt w:val="decimal"/>
         <w:lvlText w:val="%7."/>
@@ -6237,7 +6255,7 @@
       </w:lvl>
     </w:lvlOverride>
     <w:lvlOverride w:ilvl="7">
-      <w:lvl w:ilvl="7" w:tplc="C310C1DA">
+      <w:lvl w:ilvl="7" w:tplc="CC0EB9FC">
         <w:start w:val="1"/>
         <w:numFmt w:val="lowerLetter"/>
         <w:lvlText w:val="%8)"/>
@@ -6268,7 +6286,7 @@
       </w:lvl>
     </w:lvlOverride>
     <w:lvlOverride w:ilvl="8">
-      <w:lvl w:ilvl="8" w:tplc="7696D77C">
+      <w:lvl w:ilvl="8" w:tplc="7696BD10">
         <w:start w:val="1"/>
         <w:numFmt w:val="lowerRoman"/>
         <w:suff w:val="nothing"/>
@@ -6308,7 +6326,7 @@
   <w:num w:numId="6">
     <w:abstractNumId w:val="4"/>
     <w:lvlOverride w:ilvl="0">
-      <w:lvl w:ilvl="0" w:tplc="8982EBFE">
+      <w:lvl w:ilvl="0" w:tplc="9E244A86">
         <w:start w:val="1"/>
         <w:numFmt w:val="decimal"/>
         <w:lvlText w:val="%1)"/>
@@ -6335,7 +6353,7 @@
       </w:lvl>
     </w:lvlOverride>
     <w:lvlOverride w:ilvl="1">
-      <w:lvl w:ilvl="1" w:tplc="EC58AC38">
+      <w:lvl w:ilvl="1" w:tplc="56B825AA">
         <w:start w:val="1"/>
         <w:numFmt w:val="decimal"/>
         <w:lvlText w:val="%2)"/>
@@ -6362,7 +6380,7 @@
       </w:lvl>
     </w:lvlOverride>
     <w:lvlOverride w:ilvl="2">
-      <w:lvl w:ilvl="2" w:tplc="71AC6C38">
+      <w:lvl w:ilvl="2" w:tplc="3642E964">
         <w:start w:val="1"/>
         <w:numFmt w:val="decimal"/>
         <w:lvlText w:val="%3)"/>
@@ -6389,7 +6407,7 @@
       </w:lvl>
     </w:lvlOverride>
     <w:lvlOverride w:ilvl="3">
-      <w:lvl w:ilvl="3" w:tplc="1F1271B2">
+      <w:lvl w:ilvl="3" w:tplc="3780A05C">
         <w:start w:val="1"/>
         <w:numFmt w:val="decimal"/>
         <w:lvlText w:val="%4)"/>
@@ -6416,7 +6434,7 @@
       </w:lvl>
     </w:lvlOverride>
     <w:lvlOverride w:ilvl="4">
-      <w:lvl w:ilvl="4" w:tplc="3774B006">
+      <w:lvl w:ilvl="4" w:tplc="99A4D8B2">
         <w:start w:val="1"/>
         <w:numFmt w:val="decimal"/>
         <w:lvlText w:val="%5)"/>
@@ -6443,7 +6461,7 @@
       </w:lvl>
     </w:lvlOverride>
     <w:lvlOverride w:ilvl="5">
-      <w:lvl w:ilvl="5" w:tplc="4476DE90">
+      <w:lvl w:ilvl="5" w:tplc="A46C74EC">
         <w:start w:val="1"/>
         <w:numFmt w:val="decimal"/>
         <w:lvlText w:val="%6)"/>
@@ -6470,7 +6488,7 @@
       </w:lvl>
     </w:lvlOverride>
     <w:lvlOverride w:ilvl="6">
-      <w:lvl w:ilvl="6" w:tplc="F022ED90">
+      <w:lvl w:ilvl="6" w:tplc="06622CB6">
         <w:start w:val="1"/>
         <w:numFmt w:val="decimal"/>
         <w:lvlText w:val="%7)"/>
@@ -6497,7 +6515,7 @@
       </w:lvl>
     </w:lvlOverride>
     <w:lvlOverride w:ilvl="7">
-      <w:lvl w:ilvl="7" w:tplc="59B8853C">
+      <w:lvl w:ilvl="7" w:tplc="9FFAE764">
         <w:start w:val="1"/>
         <w:numFmt w:val="decimal"/>
         <w:lvlText w:val="%8)"/>
@@ -6524,7 +6542,7 @@
       </w:lvl>
     </w:lvlOverride>
     <w:lvlOverride w:ilvl="8">
-      <w:lvl w:ilvl="8" w:tplc="AE8470DA">
+      <w:lvl w:ilvl="8" w:tplc="A784DF9A">
         <w:start w:val="1"/>
         <w:numFmt w:val="decimal"/>
         <w:lvlText w:val="%9)"/>
@@ -6555,7 +6573,7 @@
     <w:abstractNumId w:val="1"/>
     <w:lvlOverride w:ilvl="0">
       <w:startOverride w:val="3"/>
-      <w:lvl w:ilvl="0" w:tplc="9E5E1614">
+      <w:lvl w:ilvl="0" w:tplc="64628C2A">
         <w:start w:val="3"/>
         <w:numFmt w:val="ideographDigital"/>
         <w:lvlText w:val="%1."/>
@@ -6586,7 +6604,7 @@
     </w:lvlOverride>
     <w:lvlOverride w:ilvl="1">
       <w:startOverride w:val="1"/>
-      <w:lvl w:ilvl="1" w:tplc="4F04B9FE">
+      <w:lvl w:ilvl="1" w:tplc="C736005E">
         <w:start w:val="1"/>
         <w:numFmt w:val="lowerLetter"/>
         <w:lvlText w:val="%2)"/>
@@ -6617,7 +6635,7 @@
     </w:lvlOverride>
     <w:lvlOverride w:ilvl="2">
       <w:startOverride w:val="1"/>
-      <w:lvl w:ilvl="2" w:tplc="D6EA5CA0">
+      <w:lvl w:ilvl="2" w:tplc="6A9A111A">
         <w:start w:val="1"/>
         <w:numFmt w:val="lowerRoman"/>
         <w:suff w:val="nothing"/>
@@ -6646,7 +6664,7 @@
     </w:lvlOverride>
     <w:lvlOverride w:ilvl="3">
       <w:startOverride w:val="1"/>
-      <w:lvl w:ilvl="3" w:tplc="EB64EFFE">
+      <w:lvl w:ilvl="3" w:tplc="90DAA20E">
         <w:start w:val="1"/>
         <w:numFmt w:val="decimal"/>
         <w:lvlText w:val="%4."/>
@@ -6677,7 +6695,7 @@
     </w:lvlOverride>
     <w:lvlOverride w:ilvl="4">
       <w:startOverride w:val="1"/>
-      <w:lvl w:ilvl="4" w:tplc="8A88F2B4">
+      <w:lvl w:ilvl="4" w:tplc="7EB2DA8A">
         <w:start w:val="1"/>
         <w:numFmt w:val="lowerLetter"/>
         <w:lvlText w:val="%5)"/>
@@ -6708,7 +6726,7 @@
     </w:lvlOverride>
     <w:lvlOverride w:ilvl="5">
       <w:startOverride w:val="1"/>
-      <w:lvl w:ilvl="5" w:tplc="66FEBC86">
+      <w:lvl w:ilvl="5" w:tplc="7DC0AF1C">
         <w:start w:val="1"/>
         <w:numFmt w:val="lowerRoman"/>
         <w:suff w:val="nothing"/>
@@ -6737,7 +6755,7 @@
     </w:lvlOverride>
     <w:lvlOverride w:ilvl="6">
       <w:startOverride w:val="1"/>
-      <w:lvl w:ilvl="6" w:tplc="0B8A1C36">
+      <w:lvl w:ilvl="6" w:tplc="51F6ACC0">
         <w:start w:val="1"/>
         <w:numFmt w:val="decimal"/>
         <w:lvlText w:val="%7."/>
@@ -6768,7 +6786,7 @@
     </w:lvlOverride>
     <w:lvlOverride w:ilvl="7">
       <w:startOverride w:val="1"/>
-      <w:lvl w:ilvl="7" w:tplc="C310C1DA">
+      <w:lvl w:ilvl="7" w:tplc="CC0EB9FC">
         <w:start w:val="1"/>
         <w:numFmt w:val="lowerLetter"/>
         <w:lvlText w:val="%8)"/>
@@ -6799,7 +6817,7 @@
     </w:lvlOverride>
     <w:lvlOverride w:ilvl="8">
       <w:startOverride w:val="1"/>
-      <w:lvl w:ilvl="8" w:tplc="7696D77C">
+      <w:lvl w:ilvl="8" w:tplc="7696BD10">
         <w:start w:val="1"/>
         <w:numFmt w:val="lowerRoman"/>
         <w:suff w:val="nothing"/>
@@ -6831,7 +6849,7 @@
     <w:abstractNumId w:val="1"/>
     <w:lvlOverride w:ilvl="0">
       <w:startOverride w:val="5"/>
-      <w:lvl w:ilvl="0" w:tplc="9E5E1614">
+      <w:lvl w:ilvl="0" w:tplc="64628C2A">
         <w:start w:val="5"/>
         <w:numFmt w:val="ideographDigital"/>
         <w:lvlText w:val="%1."/>
@@ -6862,7 +6880,7 @@
     </w:lvlOverride>
     <w:lvlOverride w:ilvl="1">
       <w:startOverride w:val="1"/>
-      <w:lvl w:ilvl="1" w:tplc="4F04B9FE">
+      <w:lvl w:ilvl="1" w:tplc="C736005E">
         <w:start w:val="1"/>
         <w:numFmt w:val="lowerLetter"/>
         <w:lvlText w:val="%2)"/>
@@ -6893,7 +6911,7 @@
     </w:lvlOverride>
     <w:lvlOverride w:ilvl="2">
       <w:startOverride w:val="1"/>
-      <w:lvl w:ilvl="2" w:tplc="D6EA5CA0">
+      <w:lvl w:ilvl="2" w:tplc="6A9A111A">
         <w:start w:val="1"/>
         <w:numFmt w:val="lowerRoman"/>
         <w:suff w:val="nothing"/>
@@ -6922,7 +6940,7 @@
     </w:lvlOverride>
     <w:lvlOverride w:ilvl="3">
       <w:startOverride w:val="1"/>
-      <w:lvl w:ilvl="3" w:tplc="EB64EFFE">
+      <w:lvl w:ilvl="3" w:tplc="90DAA20E">
         <w:start w:val="1"/>
         <w:numFmt w:val="decimal"/>
         <w:lvlText w:val="%4."/>
@@ -6953,7 +6971,7 @@
     </w:lvlOverride>
     <w:lvlOverride w:ilvl="4">
       <w:startOverride w:val="1"/>
-      <w:lvl w:ilvl="4" w:tplc="8A88F2B4">
+      <w:lvl w:ilvl="4" w:tplc="7EB2DA8A">
         <w:start w:val="1"/>
         <w:numFmt w:val="lowerLetter"/>
         <w:lvlText w:val="%5)"/>
@@ -6984,7 +7002,7 @@
     </w:lvlOverride>
     <w:lvlOverride w:ilvl="5">
       <w:startOverride w:val="1"/>
-      <w:lvl w:ilvl="5" w:tplc="66FEBC86">
+      <w:lvl w:ilvl="5" w:tplc="7DC0AF1C">
         <w:start w:val="1"/>
         <w:numFmt w:val="lowerRoman"/>
         <w:suff w:val="nothing"/>
@@ -7013,7 +7031,7 @@
     </w:lvlOverride>
     <w:lvlOverride w:ilvl="6">
       <w:startOverride w:val="1"/>
-      <w:lvl w:ilvl="6" w:tplc="0B8A1C36">
+      <w:lvl w:ilvl="6" w:tplc="51F6ACC0">
         <w:start w:val="1"/>
         <w:numFmt w:val="decimal"/>
         <w:lvlText w:val="%7."/>
@@ -7044,7 +7062,7 @@
     </w:lvlOverride>
     <w:lvlOverride w:ilvl="7">
       <w:startOverride w:val="1"/>
-      <w:lvl w:ilvl="7" w:tplc="C310C1DA">
+      <w:lvl w:ilvl="7" w:tplc="CC0EB9FC">
         <w:start w:val="1"/>
         <w:numFmt w:val="lowerLetter"/>
         <w:lvlText w:val="%8)"/>
@@ -7075,7 +7093,7 @@
     </w:lvlOverride>
     <w:lvlOverride w:ilvl="8">
       <w:startOverride w:val="1"/>
-      <w:lvl w:ilvl="8" w:tplc="7696D77C">
+      <w:lvl w:ilvl="8" w:tplc="7696BD10">
         <w:start w:val="1"/>
         <w:numFmt w:val="lowerRoman"/>
         <w:suff w:val="nothing"/>
@@ -8746,7 +8764,7 @@
 </file>
 
 <file path=customXml/itemProps1.xml><?xml version="1.0" encoding="utf-8"?>
-<ds:datastoreItem xmlns:ds="http://schemas.openxmlformats.org/officeDocument/2006/customXml" ds:itemID="{AC104870-A045-4AAB-B583-BC559660D38C}">
+<ds:datastoreItem xmlns:ds="http://schemas.openxmlformats.org/officeDocument/2006/customXml" ds:itemID="{E2F66E0A-067D-4207-8069-09F38FFAA167}">
   <ds:schemaRefs>
     <ds:schemaRef ds:uri="http://schemas.openxmlformats.org/officeDocument/2006/bibliography"/>
   </ds:schemaRefs>

</xml_diff>